<commit_message>
Atualização de algumas funções com sutb (em gdi32 e user32). Neessário implementar de fato
</commit_message>
<xml_diff>
--- a/Bug Conhecidos.docx
+++ b/Bug Conhecidos.docx
@@ -3,6 +3,13 @@
 <w:document xmlns:ve="http://schemas.openxmlformats.org/markup-compatibility/2006" xmlns:o="urn:schemas-microsoft-com:office:office" xmlns:r="http://schemas.openxmlformats.org/officeDocument/2006/relationships" xmlns:m="http://schemas.openxmlformats.org/officeDocument/2006/math" xmlns:v="urn:schemas-microsoft-com:vml" xmlns:wp="http://schemas.openxmlformats.org/drawingml/2006/wordprocessingDrawing" xmlns:w10="urn:schemas-microsoft-com:office:word" xmlns:w="http://schemas.openxmlformats.org/wordprocessingml/2006/main" xmlns:wne="http://schemas.microsoft.com/office/word/2006/wordml">
   <w:body>
     <w:p>
+      <w:pPr>
+        <w:pStyle w:val="PargrafodaLista"/>
+        <w:numPr>
+          <w:ilvl w:val="0"/>
+          <w:numId w:val="1"/>
+        </w:numPr>
+      </w:pPr>
       <w:r>
         <w:t xml:space="preserve">Funções </w:t>
       </w:r>
@@ -58,6 +65,11 @@
     </w:p>
     <w:p>
       <w:pPr>
+        <w:pStyle w:val="PargrafodaLista"/>
+        <w:numPr>
+          <w:ilvl w:val="0"/>
+          <w:numId w:val="1"/>
+        </w:numPr>
         <w:rPr>
           <w:u w:val="single"/>
         </w:rPr>
@@ -111,8 +123,18 @@
       <w:r>
         <w:t xml:space="preserve"> C++ 2012+</w:t>
       </w:r>
-    </w:p>
-    <w:p>
+      <w:r>
+        <w:t xml:space="preserve"> (Resolvido)</w:t>
+      </w:r>
+    </w:p>
+    <w:p>
+      <w:pPr>
+        <w:pStyle w:val="PargrafodaLista"/>
+        <w:numPr>
+          <w:ilvl w:val="0"/>
+          <w:numId w:val="1"/>
+        </w:numPr>
+      </w:pPr>
       <w:r>
         <w:t xml:space="preserve">Função </w:t>
       </w:r>
@@ -133,13 +155,63 @@
       </w:r>
       <w:proofErr w:type="spellEnd"/>
     </w:p>
-    <w:p/>
-    <w:p>
+    <w:p>
+      <w:pPr>
+        <w:pStyle w:val="PargrafodaLista"/>
+        <w:numPr>
+          <w:ilvl w:val="0"/>
+          <w:numId w:val="1"/>
+        </w:numPr>
+      </w:pPr>
+      <w:proofErr w:type="spellStart"/>
+      <w:r>
+        <w:t>Chome</w:t>
+      </w:r>
+      <w:proofErr w:type="spellEnd"/>
+      <w:r>
+        <w:t xml:space="preserve"> e Opera ficam </w:t>
+      </w:r>
+      <w:proofErr w:type="spellStart"/>
+      <w:r>
+        <w:t>irresponsivos</w:t>
+      </w:r>
+      <w:proofErr w:type="spellEnd"/>
+      <w:r>
+        <w:t xml:space="preserve"> depois de alguns segundos ou minutos de utilização</w:t>
+      </w:r>
+    </w:p>
+    <w:p>
+      <w:pPr>
+        <w:pStyle w:val="PargrafodaLista"/>
+        <w:numPr>
+          <w:ilvl w:val="0"/>
+          <w:numId w:val="1"/>
+        </w:numPr>
+      </w:pPr>
+      <w:r>
+        <w:t>Windows media Player ao utilizar botão de "adiantar música" crasha</w:t>
+      </w:r>
+    </w:p>
+    <w:p>
+      <w:pPr>
+        <w:pStyle w:val="PargrafodaLista"/>
+        <w:numPr>
+          <w:ilvl w:val="0"/>
+          <w:numId w:val="1"/>
+        </w:numPr>
+      </w:pPr>
       <w:r>
         <w:t>Instaladores não criam atalhos</w:t>
       </w:r>
     </w:p>
     <w:p>
+      <w:pPr>
+        <w:pStyle w:val="PargrafodaLista"/>
+        <w:numPr>
+          <w:ilvl w:val="0"/>
+          <w:numId w:val="1"/>
+        </w:numPr>
+      </w:pPr>
       <w:r>
         <w:t>PES 2015 Fica tentando "</w:t>
       </w:r>
@@ -153,8 +225,143 @@
       </w:r>
     </w:p>
     <w:p>
+      <w:pPr>
+        <w:pStyle w:val="PargrafodaLista"/>
+        <w:numPr>
+          <w:ilvl w:val="0"/>
+          <w:numId w:val="1"/>
+        </w:numPr>
+      </w:pPr>
       <w:r>
         <w:t>GPSVC ficar reiniciando o tempo todo</w:t>
+      </w:r>
+    </w:p>
+    <w:p>
+      <w:pPr>
+        <w:pStyle w:val="PargrafodaLista"/>
+        <w:numPr>
+          <w:ilvl w:val="0"/>
+          <w:numId w:val="1"/>
+        </w:numPr>
+      </w:pPr>
+      <w:r>
+        <w:t xml:space="preserve">Jogos da </w:t>
+      </w:r>
+      <w:proofErr w:type="spellStart"/>
+      <w:r>
+        <w:t>steam</w:t>
+      </w:r>
+      <w:proofErr w:type="spellEnd"/>
+      <w:r>
+        <w:t xml:space="preserve"> estão </w:t>
+      </w:r>
+      <w:proofErr w:type="spellStart"/>
+      <w:r>
+        <w:t>crashando</w:t>
+      </w:r>
+      <w:proofErr w:type="spellEnd"/>
+    </w:p>
+    <w:p>
+      <w:pPr>
+        <w:pStyle w:val="PargrafodaLista"/>
+        <w:numPr>
+          <w:ilvl w:val="0"/>
+          <w:numId w:val="1"/>
+        </w:numPr>
+      </w:pPr>
+      <w:r>
+        <w:t xml:space="preserve">Firefox 50 ao ir para </w:t>
+      </w:r>
+      <w:proofErr w:type="spellStart"/>
+      <w:r>
+        <w:t>págína</w:t>
+      </w:r>
+      <w:proofErr w:type="spellEnd"/>
+      <w:r>
+        <w:t xml:space="preserve"> principal ao iniciar, </w:t>
+      </w:r>
+      <w:proofErr w:type="spellStart"/>
+      <w:r>
+        <w:t>crasha</w:t>
+      </w:r>
+      <w:proofErr w:type="spellEnd"/>
+    </w:p>
+    <w:p>
+      <w:pPr>
+        <w:pStyle w:val="PargrafodaLista"/>
+        <w:numPr>
+          <w:ilvl w:val="0"/>
+          <w:numId w:val="1"/>
+        </w:numPr>
+      </w:pPr>
+      <w:r>
+        <w:t xml:space="preserve">Internet Explorer 8 restaura </w:t>
+      </w:r>
+      <w:proofErr w:type="spellStart"/>
+      <w:r>
+        <w:t>tab</w:t>
+      </w:r>
+      <w:proofErr w:type="spellEnd"/>
+      <w:r>
+        <w:t xml:space="preserve"> a todo momento</w:t>
+      </w:r>
+    </w:p>
+    <w:p>
+      <w:pPr>
+        <w:pStyle w:val="PargrafodaLista"/>
+        <w:numPr>
+          <w:ilvl w:val="0"/>
+          <w:numId w:val="1"/>
+        </w:numPr>
+      </w:pPr>
+      <w:r>
+        <w:rPr>
+          <w:u w:val="single"/>
+        </w:rPr>
+        <w:t xml:space="preserve">Comportamento muito estranho com MPC e </w:t>
+      </w:r>
+      <w:proofErr w:type="spellStart"/>
+      <w:r>
+        <w:rPr>
+          <w:u w:val="single"/>
+        </w:rPr>
+        <w:t>K-lite</w:t>
+      </w:r>
+      <w:proofErr w:type="spellEnd"/>
+      <w:r>
+        <w:rPr>
+          <w:u w:val="single"/>
+        </w:rPr>
+        <w:t xml:space="preserve"> codec</w:t>
+      </w:r>
+    </w:p>
+    <w:p>
+      <w:pPr>
+        <w:pStyle w:val="PargrafodaLista"/>
+        <w:numPr>
+          <w:ilvl w:val="0"/>
+          <w:numId w:val="1"/>
+        </w:numPr>
+      </w:pPr>
+      <w:r>
+        <w:rPr>
+          <w:u w:val="single"/>
+        </w:rPr>
+        <w:t xml:space="preserve">Abas no </w:t>
+      </w:r>
+      <w:proofErr w:type="spellStart"/>
+      <w:r>
+        <w:rPr>
+          <w:u w:val="single"/>
+        </w:rPr>
+        <w:t>Chrome</w:t>
+      </w:r>
+      <w:proofErr w:type="spellEnd"/>
+      <w:r>
+        <w:rPr>
+          <w:u w:val="single"/>
+        </w:rPr>
+        <w:t xml:space="preserve"> ficam crashando</w:t>
       </w:r>
     </w:p>
     <w:p/>
@@ -168,6 +375,100 @@
     </w:sectPr>
   </w:body>
 </w:document>
+</file>
+
+<file path=word/numbering.xml><?xml version="1.0" encoding="utf-8"?>
+<w:numbering xmlns:ve="http://schemas.openxmlformats.org/markup-compatibility/2006" xmlns:o="urn:schemas-microsoft-com:office:office" xmlns:r="http://schemas.openxmlformats.org/officeDocument/2006/relationships" xmlns:m="http://schemas.openxmlformats.org/officeDocument/2006/math" xmlns:v="urn:schemas-microsoft-com:vml" xmlns:wp="http://schemas.openxmlformats.org/drawingml/2006/wordprocessingDrawing" xmlns:w10="urn:schemas-microsoft-com:office:word" xmlns:w="http://schemas.openxmlformats.org/wordprocessingml/2006/main" xmlns:wne="http://schemas.microsoft.com/office/word/2006/wordml">
+  <w:abstractNum w:abstractNumId="0">
+    <w:nsid w:val="0AF50AEA"/>
+    <w:multiLevelType w:val="hybridMultilevel"/>
+    <w:tmpl w:val="B0B0E5F6"/>
+    <w:lvl w:ilvl="0" w:tplc="0416000F">
+      <w:start w:val="1"/>
+      <w:numFmt w:val="decimal"/>
+      <w:lvlText w:val="%1."/>
+      <w:lvlJc w:val="left"/>
+      <w:pPr>
+        <w:ind w:left="720" w:hanging="360"/>
+      </w:pPr>
+    </w:lvl>
+    <w:lvl w:ilvl="1" w:tplc="04160019" w:tentative="1">
+      <w:start w:val="1"/>
+      <w:numFmt w:val="lowerLetter"/>
+      <w:lvlText w:val="%2."/>
+      <w:lvlJc w:val="left"/>
+      <w:pPr>
+        <w:ind w:left="1440" w:hanging="360"/>
+      </w:pPr>
+    </w:lvl>
+    <w:lvl w:ilvl="2" w:tplc="0416001B" w:tentative="1">
+      <w:start w:val="1"/>
+      <w:numFmt w:val="lowerRoman"/>
+      <w:lvlText w:val="%3."/>
+      <w:lvlJc w:val="right"/>
+      <w:pPr>
+        <w:ind w:left="2160" w:hanging="180"/>
+      </w:pPr>
+    </w:lvl>
+    <w:lvl w:ilvl="3" w:tplc="0416000F" w:tentative="1">
+      <w:start w:val="1"/>
+      <w:numFmt w:val="decimal"/>
+      <w:lvlText w:val="%4."/>
+      <w:lvlJc w:val="left"/>
+      <w:pPr>
+        <w:ind w:left="2880" w:hanging="360"/>
+      </w:pPr>
+    </w:lvl>
+    <w:lvl w:ilvl="4" w:tplc="04160019" w:tentative="1">
+      <w:start w:val="1"/>
+      <w:numFmt w:val="lowerLetter"/>
+      <w:lvlText w:val="%5."/>
+      <w:lvlJc w:val="left"/>
+      <w:pPr>
+        <w:ind w:left="3600" w:hanging="360"/>
+      </w:pPr>
+    </w:lvl>
+    <w:lvl w:ilvl="5" w:tplc="0416001B" w:tentative="1">
+      <w:start w:val="1"/>
+      <w:numFmt w:val="lowerRoman"/>
+      <w:lvlText w:val="%6."/>
+      <w:lvlJc w:val="right"/>
+      <w:pPr>
+        <w:ind w:left="4320" w:hanging="180"/>
+      </w:pPr>
+    </w:lvl>
+    <w:lvl w:ilvl="6" w:tplc="0416000F" w:tentative="1">
+      <w:start w:val="1"/>
+      <w:numFmt w:val="decimal"/>
+      <w:lvlText w:val="%7."/>
+      <w:lvlJc w:val="left"/>
+      <w:pPr>
+        <w:ind w:left="5040" w:hanging="360"/>
+      </w:pPr>
+    </w:lvl>
+    <w:lvl w:ilvl="7" w:tplc="04160019" w:tentative="1">
+      <w:start w:val="1"/>
+      <w:numFmt w:val="lowerLetter"/>
+      <w:lvlText w:val="%8."/>
+      <w:lvlJc w:val="left"/>
+      <w:pPr>
+        <w:ind w:left="5760" w:hanging="360"/>
+      </w:pPr>
+    </w:lvl>
+    <w:lvl w:ilvl="8" w:tplc="0416001B" w:tentative="1">
+      <w:start w:val="1"/>
+      <w:numFmt w:val="lowerRoman"/>
+      <w:lvlText w:val="%9."/>
+      <w:lvlJc w:val="right"/>
+      <w:pPr>
+        <w:ind w:left="6480" w:hanging="180"/>
+      </w:pPr>
+    </w:lvl>
+  </w:abstractNum>
+  <w:num w:numId="1">
+    <w:abstractNumId w:val="0"/>
+  </w:num>
+</w:numbering>
 </file>
 
 <file path=word/styles.xml><?xml version="1.0" encoding="utf-8"?>
@@ -359,6 +660,17 @@
     <w:semiHidden/>
     <w:unhideWhenUsed/>
   </w:style>
+  <w:style w:type="paragraph" w:styleId="PargrafodaLista">
+    <w:name w:val="List Paragraph"/>
+    <w:basedOn w:val="Normal"/>
+    <w:uiPriority w:val="34"/>
+    <w:qFormat/>
+    <w:rsid w:val="009F2DC7"/>
+    <w:pPr>
+      <w:ind w:left="720"/>
+      <w:contextualSpacing/>
+    </w:pPr>
+  </w:style>
 </w:styles>
 </file>
 

</xml_diff>

<commit_message>
Modificações e consertos na kernel32 e ntdll wrappers
</commit_message>
<xml_diff>
--- a/Bug Conhecidos.docx
+++ b/Bug Conhecidos.docx
@@ -361,7 +361,65 @@
         <w:rPr>
           <w:u w:val="single"/>
         </w:rPr>
-        <w:t xml:space="preserve"> ficam crashando</w:t>
+        <w:t xml:space="preserve"> ficam </w:t>
+      </w:r>
+      <w:proofErr w:type="spellStart"/>
+      <w:r>
+        <w:rPr>
+          <w:u w:val="single"/>
+        </w:rPr>
+        <w:t>crashando</w:t>
+      </w:r>
+      <w:proofErr w:type="spellEnd"/>
+      <w:r>
+        <w:rPr>
+          <w:u w:val="single"/>
+        </w:rPr>
+        <w:t>;</w:t>
+      </w:r>
+    </w:p>
+    <w:p>
+      <w:pPr>
+        <w:pStyle w:val="PargrafodaLista"/>
+        <w:numPr>
+          <w:ilvl w:val="0"/>
+          <w:numId w:val="1"/>
+        </w:numPr>
+      </w:pPr>
+      <w:r>
+        <w:rPr>
+          <w:u w:val="single"/>
+        </w:rPr>
+        <w:t xml:space="preserve">Adobe Flash Player </w:t>
+      </w:r>
+      <w:proofErr w:type="spellStart"/>
+      <w:r>
+        <w:rPr>
+          <w:u w:val="single"/>
+        </w:rPr>
+        <w:t>crashando</w:t>
+      </w:r>
+      <w:proofErr w:type="spellEnd"/>
+      <w:r>
+        <w:rPr>
+          <w:u w:val="single"/>
+        </w:rPr>
+        <w:t>;</w:t>
+      </w:r>
+    </w:p>
+    <w:p>
+      <w:pPr>
+        <w:pStyle w:val="PargrafodaLista"/>
+        <w:numPr>
+          <w:ilvl w:val="0"/>
+          <w:numId w:val="1"/>
+        </w:numPr>
+      </w:pPr>
+      <w:r>
+        <w:rPr>
+          <w:u w:val="single"/>
+        </w:rPr>
+        <w:t>Google Drive crash ao iniciar</w:t>
       </w:r>
     </w:p>
     <w:p/>

</xml_diff>